<commit_message>
fix for: clicking on reply button was breaking pause/play button visibility.
</commit_message>
<xml_diff>
--- a/docs/File Picker and Video Player.docx
+++ b/docs/File Picker and Video Player.docx
@@ -179,7 +179,27 @@
           <w:szCs w:val="28"/>
           <w:lang w:val="en-US"/>
         </w:rPr>
-        <w:t>The qt/qml video player should be used. (Need to search.)</w:t>
+        <w:t>The qt/</w:t>
+      </w:r>
+      <w:proofErr w:type="spellStart"/>
+      <w:r>
+        <w:rPr>
+          <w:rFonts w:ascii="Arial" w:hAnsi="Arial" w:cs="Arial"/>
+          <w:sz w:val="28"/>
+          <w:szCs w:val="28"/>
+          <w:lang w:val="en-US"/>
+        </w:rPr>
+        <w:t>qml</w:t>
+      </w:r>
+      <w:proofErr w:type="spellEnd"/>
+      <w:r>
+        <w:rPr>
+          <w:rFonts w:ascii="Arial" w:hAnsi="Arial" w:cs="Arial"/>
+          <w:sz w:val="28"/>
+          <w:szCs w:val="28"/>
+          <w:lang w:val="en-US"/>
+        </w:rPr>
+        <w:t xml:space="preserve"> video player should be used. (Need to search.)</w:t>
       </w:r>
     </w:p>
     <w:p>
@@ -357,6 +377,54 @@
     </w:p>
     <w:p>
       <w:pPr>
+        <w:pStyle w:val="ListParagraph"/>
+        <w:numPr>
+          <w:ilvl w:val="0"/>
+          <w:numId w:val="4"/>
+        </w:numPr>
+        <w:rPr>
+          <w:rFonts w:ascii="Arial" w:hAnsi="Arial" w:cs="Arial"/>
+          <w:sz w:val="28"/>
+          <w:szCs w:val="28"/>
+          <w:lang w:val="en-US"/>
+        </w:rPr>
+      </w:pPr>
+      <w:r>
+        <w:rPr>
+          <w:rFonts w:ascii="Arial" w:hAnsi="Arial" w:cs="Arial"/>
+          <w:sz w:val="28"/>
+          <w:szCs w:val="28"/>
+          <w:lang w:val="en-US"/>
+        </w:rPr>
+        <w:t>Video playback window should resize according to the window</w:t>
+      </w:r>
+    </w:p>
+    <w:p>
+      <w:pPr>
+        <w:pStyle w:val="ListParagraph"/>
+        <w:numPr>
+          <w:ilvl w:val="0"/>
+          <w:numId w:val="4"/>
+        </w:numPr>
+        <w:rPr>
+          <w:rFonts w:ascii="Arial" w:hAnsi="Arial" w:cs="Arial"/>
+          <w:sz w:val="28"/>
+          <w:szCs w:val="28"/>
+          <w:lang w:val="en-US"/>
+        </w:rPr>
+      </w:pPr>
+      <w:r>
+        <w:rPr>
+          <w:rFonts w:ascii="Arial" w:hAnsi="Arial" w:cs="Arial"/>
+          <w:sz w:val="28"/>
+          <w:szCs w:val="28"/>
+          <w:lang w:val="en-US"/>
+        </w:rPr>
+        <w:t>Thumbnail</w:t>
+      </w:r>
+    </w:p>
+    <w:p>
+      <w:pPr>
         <w:rPr>
           <w:rFonts w:ascii="Arial" w:hAnsi="Arial" w:cs="Arial"/>
           <w:sz w:val="28"/>
@@ -405,31 +473,47 @@
           <w:szCs w:val="28"/>
           <w:lang w:val="en-US"/>
         </w:rPr>
-        <w:t xml:space="preserve">For file picker, is it okay to use 3rdparty C/C++ APIs? Or is is expected to directly use </w:t>
-      </w:r>
-    </w:p>
-    <w:p>
-      <w:pPr>
-        <w:pStyle w:val="ListParagraph"/>
-        <w:numPr>
-          <w:ilvl w:val="0"/>
-          <w:numId w:val="5"/>
-        </w:numPr>
-        <w:rPr>
-          <w:rFonts w:ascii="Arial" w:hAnsi="Arial" w:cs="Arial"/>
-          <w:sz w:val="28"/>
-          <w:szCs w:val="28"/>
-          <w:lang w:val="en-US"/>
-        </w:rPr>
-      </w:pPr>
-      <w:r>
-        <w:rPr>
-          <w:rFonts w:ascii="Arial" w:hAnsi="Arial" w:cs="Arial"/>
-          <w:sz w:val="28"/>
-          <w:szCs w:val="28"/>
-          <w:lang w:val="en-US"/>
-        </w:rPr>
-        <w:t>Create thumbnail</w:t>
+        <w:t xml:space="preserve">For file picker, is it okay to use 3rdparty C/C++ APIs? Or </w:t>
+      </w:r>
+      <w:proofErr w:type="gramStart"/>
+      <w:r>
+        <w:rPr>
+          <w:rFonts w:ascii="Arial" w:hAnsi="Arial" w:cs="Arial"/>
+          <w:sz w:val="28"/>
+          <w:szCs w:val="28"/>
+          <w:lang w:val="en-US"/>
+        </w:rPr>
+        <w:t>is</w:t>
+      </w:r>
+      <w:proofErr w:type="gramEnd"/>
+      <w:r>
+        <w:rPr>
+          <w:rFonts w:ascii="Arial" w:hAnsi="Arial" w:cs="Arial"/>
+          <w:sz w:val="28"/>
+          <w:szCs w:val="28"/>
+          <w:lang w:val="en-US"/>
+        </w:rPr>
+        <w:t xml:space="preserve"> </w:t>
+      </w:r>
+      <w:proofErr w:type="spellStart"/>
+      <w:r>
+        <w:rPr>
+          <w:rFonts w:ascii="Arial" w:hAnsi="Arial" w:cs="Arial"/>
+          <w:sz w:val="28"/>
+          <w:szCs w:val="28"/>
+          <w:lang w:val="en-US"/>
+        </w:rPr>
+        <w:t>is</w:t>
+      </w:r>
+      <w:proofErr w:type="spellEnd"/>
+      <w:r>
+        <w:rPr>
+          <w:rFonts w:ascii="Arial" w:hAnsi="Arial" w:cs="Arial"/>
+          <w:sz w:val="28"/>
+          <w:szCs w:val="28"/>
+          <w:lang w:val="en-US"/>
+        </w:rPr>
+        <w:t xml:space="preserve"> expected to directly use </w:t>
       </w:r>
     </w:p>
     <w:sectPr>

</xml_diff>